<commit_message>
print das telas do curso e da disciplina
</commit_message>
<xml_diff>
--- a/requisitos/Administrador/SD_Cadastrar_Curso.docx
+++ b/requisitos/Administrador/SD_Cadastrar_Curso.docx
@@ -24,7 +24,7 @@
     </w:p>
     <w:p>
       <w:pPr>
-        <w:pStyle w:val="Cabealho1"/>
+        <w:pStyle w:val="Ttulo1"/>
       </w:pPr>
       <w:r>
         <w:t>Descrição Resumida</w:t>
@@ -48,7 +48,7 @@
     </w:p>
     <w:p>
       <w:pPr>
-        <w:pStyle w:val="Cabealho1"/>
+        <w:pStyle w:val="Ttulo1"/>
       </w:pPr>
       <w:r>
         <w:t>Descrição dos Atores</w:t>
@@ -56,7 +56,7 @@
     </w:p>
     <w:p>
       <w:pPr>
-        <w:pStyle w:val="Cabealho2"/>
+        <w:pStyle w:val="Ttulo2"/>
       </w:pPr>
       <w:r>
         <w:t>Administrador</w:t>
@@ -64,7 +64,7 @@
     </w:p>
     <w:p>
       <w:pPr>
-        <w:pStyle w:val="Cabealho1"/>
+        <w:pStyle w:val="Ttulo1"/>
       </w:pPr>
       <w:r>
         <w:t>Pré-condições</w:t>
@@ -72,7 +72,7 @@
     </w:p>
     <w:p>
       <w:pPr>
-        <w:pStyle w:val="Cabealho2"/>
+        <w:pStyle w:val="Ttulo2"/>
         <w:numPr>
           <w:ilvl w:val="0"/>
           <w:numId w:val="0"/>
@@ -91,7 +91,7 @@
     </w:p>
     <w:p>
       <w:pPr>
-        <w:pStyle w:val="Cabealho1"/>
+        <w:pStyle w:val="Ttulo1"/>
       </w:pPr>
       <w:r>
         <w:t>Fluxo Principal</w:t>
@@ -219,7 +219,7 @@
     </w:p>
     <w:p>
       <w:pPr>
-        <w:pStyle w:val="Cabealho1"/>
+        <w:pStyle w:val="Ttulo1"/>
       </w:pPr>
       <w:r>
         <w:t>Fluxos Alternativos</w:t>
@@ -227,7 +227,7 @@
     </w:p>
     <w:p>
       <w:pPr>
-        <w:pStyle w:val="Cabealho2"/>
+        <w:pStyle w:val="Ttulo2"/>
       </w:pPr>
       <w:r>
         <w:t>[FA1]</w:t>
@@ -288,7 +288,7 @@
     </w:p>
     <w:p>
       <w:pPr>
-        <w:pStyle w:val="Cabealho1"/>
+        <w:pStyle w:val="Ttulo1"/>
       </w:pPr>
       <w:r>
         <w:t>Cenários Principais</w:t>
@@ -296,7 +296,7 @@
     </w:p>
     <w:p>
       <w:pPr>
-        <w:pStyle w:val="Cabealho2"/>
+        <w:pStyle w:val="Ttulo2"/>
       </w:pPr>
       <w:r>
         <w:t>Cenário 1</w:t>
@@ -316,7 +316,7 @@
     </w:p>
     <w:p>
       <w:pPr>
-        <w:pStyle w:val="Cabealho2"/>
+        <w:pStyle w:val="Ttulo2"/>
       </w:pPr>
       <w:r>
         <w:t>Cenário 2</w:t>
@@ -348,7 +348,7 @@
     </w:p>
     <w:p>
       <w:pPr>
-        <w:pStyle w:val="Cabealho1"/>
+        <w:pStyle w:val="Ttulo1"/>
         <w:ind w:left="720" w:hanging="720"/>
       </w:pPr>
       <w:r>
@@ -357,14 +357,12 @@
     </w:p>
     <w:p>
       <w:pPr>
-        <w:pStyle w:val="Cabealho2"/>
+        <w:pStyle w:val="Ttulo2"/>
         <w:ind w:left="720" w:hanging="720"/>
       </w:pPr>
       <w:r>
         <w:t>Novo curso cadastrado</w:t>
       </w:r>
-      <w:bookmarkStart w:id="0" w:name="_GoBack"/>
-      <w:bookmarkEnd w:id="0"/>
     </w:p>
     <w:p>
       <w:pPr>
@@ -383,10 +381,11 @@
     </w:p>
     <w:p>
       <w:pPr>
-        <w:pStyle w:val="Cabealho1"/>
+        <w:pStyle w:val="Ttulo1"/>
         <w:ind w:left="720" w:hanging="720"/>
       </w:pPr>
       <w:r>
+        <w:lastRenderedPageBreak/>
         <w:t>Requisitos Adicionais</w:t>
       </w:r>
     </w:p>
@@ -394,17 +393,71 @@
       <w:pPr>
         <w:pStyle w:val="Corpodetexto"/>
       </w:pPr>
+      <w:bookmarkStart w:id="0" w:name="_GoBack"/>
+      <w:bookmarkEnd w:id="0"/>
       <w:r>
         <w:rPr>
           <w:b/>
+          <w:noProof/>
+          <w:lang w:eastAsia="pt-BR"/>
         </w:rPr>
-        <w:t>N/A</w:t>
+        <w:drawing>
+          <wp:inline distT="0" distB="0" distL="0" distR="0">
+            <wp:extent cx="4477109" cy="2692100"/>
+            <wp:effectExtent l="0" t="0" r="0" b="0"/>
+            <wp:docPr id="1" name="Imagem 1" descr="C:\Users\Adriano\Pictures\cadastroDe Curso.jpg"/>
+            <wp:cNvGraphicFramePr>
+              <a:graphicFrameLocks xmlns:a="http://schemas.openxmlformats.org/drawingml/2006/main" noChangeAspect="1"/>
+            </wp:cNvGraphicFramePr>
+            <a:graphic xmlns:a="http://schemas.openxmlformats.org/drawingml/2006/main">
+              <a:graphicData uri="http://schemas.openxmlformats.org/drawingml/2006/picture">
+                <pic:pic xmlns:pic="http://schemas.openxmlformats.org/drawingml/2006/picture">
+                  <pic:nvPicPr>
+                    <pic:cNvPr id="0" name="Picture 1" descr="C:\Users\Adriano\Pictures\cadastroDe Curso.jpg"/>
+                    <pic:cNvPicPr>
+                      <a:picLocks noChangeAspect="1" noChangeArrowheads="1"/>
+                    </pic:cNvPicPr>
+                  </pic:nvPicPr>
+                  <pic:blipFill rotWithShape="1">
+                    <a:blip r:embed="rId7">
+                      <a:extLst>
+                        <a:ext uri="{28A0092B-C50C-407E-A947-70E740481C1C}">
+                          <a14:useLocalDpi xmlns:a14="http://schemas.microsoft.com/office/drawing/2010/main" val="0"/>
+                        </a:ext>
+                      </a:extLst>
+                    </a:blip>
+                    <a:srcRect l="10698" t="13696" r="59744" b="54708"/>
+                    <a:stretch/>
+                  </pic:blipFill>
+                  <pic:spPr bwMode="auto">
+                    <a:xfrm>
+                      <a:off x="0" y="0"/>
+                      <a:ext cx="4491342" cy="2700658"/>
+                    </a:xfrm>
+                    <a:prstGeom prst="rect">
+                      <a:avLst/>
+                    </a:prstGeom>
+                    <a:noFill/>
+                    <a:ln>
+                      <a:noFill/>
+                    </a:ln>
+                    <a:extLst>
+                      <a:ext uri="{53640926-AAD7-44D8-BBD7-CCE9431645EC}">
+                        <a14:shadowObscured xmlns:a14="http://schemas.microsoft.com/office/drawing/2010/main"/>
+                      </a:ext>
+                    </a:extLst>
+                  </pic:spPr>
+                </pic:pic>
+              </a:graphicData>
+            </a:graphic>
+          </wp:inline>
+        </w:drawing>
       </w:r>
     </w:p>
     <w:p/>
     <w:sectPr>
-      <w:headerReference w:type="default" r:id="rId7"/>
-      <w:footerReference w:type="default" r:id="rId8"/>
+      <w:headerReference w:type="default" r:id="rId8"/>
+      <w:footerReference w:type="default" r:id="rId9"/>
       <w:pgSz w:w="12240" w:h="15840"/>
       <w:pgMar w:top="1440" w:right="1800" w:bottom="1440" w:left="1800" w:header="720" w:footer="720" w:gutter="0"/>
       <w:cols w:space="720"/>
@@ -576,7 +629,7 @@
               <w:rStyle w:val="Nmerodepgina"/>
               <w:noProof/>
             </w:rPr>
-            <w:t>1</w:t>
+            <w:t>2</w:t>
           </w:r>
           <w:r>
             <w:rPr>
@@ -760,7 +813,7 @@
     <w:lvl w:ilvl="0">
       <w:start w:val="1"/>
       <w:numFmt w:val="decimal"/>
-      <w:pStyle w:val="Cabealho1"/>
+      <w:pStyle w:val="Ttulo1"/>
       <w:lvlText w:val="%1"/>
       <w:lvlJc w:val="left"/>
       <w:pPr>
@@ -773,7 +826,7 @@
     <w:lvl w:ilvl="1">
       <w:start w:val="1"/>
       <w:numFmt w:val="decimal"/>
-      <w:pStyle w:val="Cabealho2"/>
+      <w:pStyle w:val="Ttulo2"/>
       <w:lvlText w:val="%1.%2"/>
       <w:lvlJc w:val="left"/>
       <w:pPr>
@@ -786,7 +839,7 @@
     <w:lvl w:ilvl="2">
       <w:start w:val="1"/>
       <w:numFmt w:val="decimal"/>
-      <w:pStyle w:val="Cabealho3"/>
+      <w:pStyle w:val="Ttulo3"/>
       <w:lvlText w:val="%1.%2.%3"/>
       <w:lvlJc w:val="left"/>
       <w:pPr>
@@ -799,7 +852,7 @@
     <w:lvl w:ilvl="3">
       <w:start w:val="1"/>
       <w:numFmt w:val="decimal"/>
-      <w:pStyle w:val="Cabealho4"/>
+      <w:pStyle w:val="Ttulo4"/>
       <w:lvlText w:val="%1.%2.%3.%4"/>
       <w:lvlJc w:val="left"/>
       <w:pPr>
@@ -812,7 +865,7 @@
     <w:lvl w:ilvl="4">
       <w:start w:val="1"/>
       <w:numFmt w:val="decimal"/>
-      <w:pStyle w:val="Cabealho5"/>
+      <w:pStyle w:val="Ttulo5"/>
       <w:lvlText w:val="%1.%2.%3.%4.%5"/>
       <w:lvlJc w:val="left"/>
       <w:pPr>
@@ -825,7 +878,7 @@
     <w:lvl w:ilvl="5">
       <w:start w:val="1"/>
       <w:numFmt w:val="decimal"/>
-      <w:pStyle w:val="Cabealho6"/>
+      <w:pStyle w:val="Ttulo6"/>
       <w:lvlText w:val="%1.%2.%3.%4.%5.%6"/>
       <w:lvlJc w:val="left"/>
       <w:pPr>
@@ -838,7 +891,7 @@
     <w:lvl w:ilvl="6">
       <w:start w:val="1"/>
       <w:numFmt w:val="decimal"/>
-      <w:pStyle w:val="Cabealho7"/>
+      <w:pStyle w:val="Ttulo7"/>
       <w:lvlText w:val="%1.%2.%3.%4.%5.%6.%7"/>
       <w:lvlJc w:val="left"/>
       <w:pPr>
@@ -851,7 +904,7 @@
     <w:lvl w:ilvl="7">
       <w:start w:val="1"/>
       <w:numFmt w:val="decimal"/>
-      <w:pStyle w:val="Cabealho8"/>
+      <w:pStyle w:val="Ttulo8"/>
       <w:lvlText w:val="%1.%2.%3.%4.%5.%6.%7.%8"/>
       <w:lvlJc w:val="left"/>
       <w:pPr>
@@ -864,7 +917,7 @@
     <w:lvl w:ilvl="8">
       <w:start w:val="1"/>
       <w:numFmt w:val="decimal"/>
-      <w:pStyle w:val="Cabealho9"/>
+      <w:pStyle w:val="Ttulo9"/>
       <w:lvlText w:val="%1.%2.%3.%4.%5.%6.%7.%8.%9"/>
       <w:lvlJc w:val="left"/>
       <w:pPr>
@@ -1980,11 +2033,11 @@
       <w:szCs w:val="24"/>
     </w:rPr>
   </w:style>
-  <w:style w:type="paragraph" w:styleId="Cabealho1">
+  <w:style w:type="paragraph" w:styleId="Ttulo1">
     <w:name w:val="heading 1"/>
     <w:basedOn w:val="Normal"/>
     <w:next w:val="Normal"/>
-    <w:link w:val="Cabealho1Carter"/>
+    <w:link w:val="Ttulo1Char"/>
     <w:qFormat/>
     <w:rsid w:val="002F3ED8"/>
     <w:pPr>
@@ -2002,11 +2055,11 @@
       <w:szCs w:val="20"/>
     </w:rPr>
   </w:style>
-  <w:style w:type="paragraph" w:styleId="Cabealho2">
+  <w:style w:type="paragraph" w:styleId="Ttulo2">
     <w:name w:val="heading 2"/>
-    <w:basedOn w:val="Cabealho1"/>
+    <w:basedOn w:val="Ttulo1"/>
     <w:next w:val="Normal"/>
-    <w:link w:val="Cabealho2Carter"/>
+    <w:link w:val="Ttulo2Char"/>
     <w:qFormat/>
     <w:rsid w:val="002F3ED8"/>
     <w:pPr>
@@ -2020,10 +2073,10 @@
       <w:sz w:val="20"/>
     </w:rPr>
   </w:style>
-  <w:style w:type="paragraph" w:styleId="Cabealho3">
+  <w:style w:type="paragraph" w:styleId="Ttulo3">
     <w:name w:val="heading 3"/>
-    <w:basedOn w:val="Cabealho1"/>
-    <w:link w:val="Cabealho3Carter"/>
+    <w:basedOn w:val="Ttulo1"/>
+    <w:link w:val="Ttulo3Char"/>
     <w:qFormat/>
     <w:rsid w:val="002F3ED8"/>
     <w:pPr>
@@ -2040,11 +2093,11 @@
       <w:sz w:val="20"/>
     </w:rPr>
   </w:style>
-  <w:style w:type="paragraph" w:styleId="Cabealho4">
+  <w:style w:type="paragraph" w:styleId="Ttulo4">
     <w:name w:val="heading 4"/>
     <w:basedOn w:val="Normal"/>
     <w:next w:val="Normal"/>
-    <w:link w:val="Cabealho4Carter"/>
+    <w:link w:val="Ttulo4Char"/>
     <w:qFormat/>
     <w:rsid w:val="002F3ED8"/>
     <w:pPr>
@@ -2063,11 +2116,11 @@
       <w:szCs w:val="28"/>
     </w:rPr>
   </w:style>
-  <w:style w:type="paragraph" w:styleId="Cabealho5">
+  <w:style w:type="paragraph" w:styleId="Ttulo5">
     <w:name w:val="heading 5"/>
     <w:basedOn w:val="Normal"/>
     <w:next w:val="Normal"/>
-    <w:link w:val="Cabealho5Carter"/>
+    <w:link w:val="Ttulo5Char"/>
     <w:qFormat/>
     <w:rsid w:val="002F3ED8"/>
     <w:pPr>
@@ -2087,11 +2140,11 @@
       <w:szCs w:val="26"/>
     </w:rPr>
   </w:style>
-  <w:style w:type="paragraph" w:styleId="Cabealho6">
+  <w:style w:type="paragraph" w:styleId="Ttulo6">
     <w:name w:val="heading 6"/>
     <w:basedOn w:val="Normal"/>
     <w:next w:val="Normal"/>
-    <w:link w:val="Cabealho6Carter"/>
+    <w:link w:val="Ttulo6Char"/>
     <w:qFormat/>
     <w:rsid w:val="002F3ED8"/>
     <w:pPr>
@@ -2109,11 +2162,11 @@
       <w:szCs w:val="22"/>
     </w:rPr>
   </w:style>
-  <w:style w:type="paragraph" w:styleId="Cabealho7">
+  <w:style w:type="paragraph" w:styleId="Ttulo7">
     <w:name w:val="heading 7"/>
     <w:basedOn w:val="Normal"/>
     <w:next w:val="Normal"/>
-    <w:link w:val="Cabealho7Carter"/>
+    <w:link w:val="Ttulo7Char"/>
     <w:qFormat/>
     <w:rsid w:val="002F3ED8"/>
     <w:pPr>
@@ -2125,11 +2178,11 @@
       <w:outlineLvl w:val="6"/>
     </w:pPr>
   </w:style>
-  <w:style w:type="paragraph" w:styleId="Cabealho8">
+  <w:style w:type="paragraph" w:styleId="Ttulo8">
     <w:name w:val="heading 8"/>
     <w:basedOn w:val="Normal"/>
     <w:next w:val="Normal"/>
-    <w:link w:val="Cabealho8Carter"/>
+    <w:link w:val="Ttulo8Char"/>
     <w:qFormat/>
     <w:rsid w:val="002F3ED8"/>
     <w:pPr>
@@ -2145,11 +2198,11 @@
       <w:iCs/>
     </w:rPr>
   </w:style>
-  <w:style w:type="paragraph" w:styleId="Cabealho9">
+  <w:style w:type="paragraph" w:styleId="Ttulo9">
     <w:name w:val="heading 9"/>
     <w:basedOn w:val="Normal"/>
     <w:next w:val="Normal"/>
-    <w:link w:val="Cabealho9Carter"/>
+    <w:link w:val="Ttulo9Char"/>
     <w:qFormat/>
     <w:rsid w:val="002F3ED8"/>
     <w:pPr>
@@ -2166,7 +2219,7 @@
       <w:szCs w:val="22"/>
     </w:rPr>
   </w:style>
-  <w:style w:type="character" w:default="1" w:styleId="Tipodeletrapredefinidodopargrafo">
+  <w:style w:type="character" w:default="1" w:styleId="Fontepargpadro">
     <w:name w:val="Default Paragraph Font"/>
     <w:uiPriority w:val="1"/>
     <w:semiHidden/>
@@ -2193,10 +2246,10 @@
     <w:semiHidden/>
     <w:unhideWhenUsed/>
   </w:style>
-  <w:style w:type="character" w:customStyle="1" w:styleId="Cabealho1Carter">
-    <w:name w:val="Cabeçalho 1 Caráter"/>
-    <w:basedOn w:val="Tipodeletrapredefinidodopargrafo"/>
-    <w:link w:val="Cabealho1"/>
+  <w:style w:type="character" w:customStyle="1" w:styleId="Ttulo1Char">
+    <w:name w:val="Título 1 Char"/>
+    <w:basedOn w:val="Fontepargpadro"/>
+    <w:link w:val="Ttulo1"/>
     <w:rsid w:val="002F3ED8"/>
     <w:rPr>
       <w:rFonts w:ascii="Arial" w:eastAsia="Times New Roman" w:hAnsi="Arial" w:cs="Times New Roman"/>
@@ -2205,10 +2258,10 @@
       <w:szCs w:val="20"/>
     </w:rPr>
   </w:style>
-  <w:style w:type="character" w:customStyle="1" w:styleId="Cabealho2Carter">
-    <w:name w:val="Cabeçalho 2 Caráter"/>
-    <w:basedOn w:val="Tipodeletrapredefinidodopargrafo"/>
-    <w:link w:val="Cabealho2"/>
+  <w:style w:type="character" w:customStyle="1" w:styleId="Ttulo2Char">
+    <w:name w:val="Título 2 Char"/>
+    <w:basedOn w:val="Fontepargpadro"/>
+    <w:link w:val="Ttulo2"/>
     <w:rsid w:val="002F3ED8"/>
     <w:rPr>
       <w:rFonts w:ascii="Arial" w:eastAsia="Times New Roman" w:hAnsi="Arial" w:cs="Times New Roman"/>
@@ -2217,10 +2270,10 @@
       <w:szCs w:val="20"/>
     </w:rPr>
   </w:style>
-  <w:style w:type="character" w:customStyle="1" w:styleId="Cabealho3Carter">
-    <w:name w:val="Cabeçalho 3 Caráter"/>
-    <w:basedOn w:val="Tipodeletrapredefinidodopargrafo"/>
-    <w:link w:val="Cabealho3"/>
+  <w:style w:type="character" w:customStyle="1" w:styleId="Ttulo3Char">
+    <w:name w:val="Título 3 Char"/>
+    <w:basedOn w:val="Fontepargpadro"/>
+    <w:link w:val="Ttulo3"/>
     <w:rsid w:val="002F3ED8"/>
     <w:rPr>
       <w:rFonts w:ascii="Arial" w:eastAsia="Times New Roman" w:hAnsi="Arial" w:cs="Times New Roman"/>
@@ -2229,10 +2282,10 @@
       <w:szCs w:val="20"/>
     </w:rPr>
   </w:style>
-  <w:style w:type="character" w:customStyle="1" w:styleId="Cabealho4Carter">
-    <w:name w:val="Cabeçalho 4 Caráter"/>
-    <w:basedOn w:val="Tipodeletrapredefinidodopargrafo"/>
-    <w:link w:val="Cabealho4"/>
+  <w:style w:type="character" w:customStyle="1" w:styleId="Ttulo4Char">
+    <w:name w:val="Título 4 Char"/>
+    <w:basedOn w:val="Fontepargpadro"/>
+    <w:link w:val="Ttulo4"/>
     <w:rsid w:val="002F3ED8"/>
     <w:rPr>
       <w:rFonts w:ascii="Times New Roman" w:eastAsia="Times New Roman" w:hAnsi="Times New Roman" w:cs="Times New Roman"/>
@@ -2242,10 +2295,10 @@
       <w:szCs w:val="28"/>
     </w:rPr>
   </w:style>
-  <w:style w:type="character" w:customStyle="1" w:styleId="Cabealho5Carter">
-    <w:name w:val="Cabeçalho 5 Caráter"/>
-    <w:basedOn w:val="Tipodeletrapredefinidodopargrafo"/>
-    <w:link w:val="Cabealho5"/>
+  <w:style w:type="character" w:customStyle="1" w:styleId="Ttulo5Char">
+    <w:name w:val="Título 5 Char"/>
+    <w:basedOn w:val="Fontepargpadro"/>
+    <w:link w:val="Ttulo5"/>
     <w:rsid w:val="002F3ED8"/>
     <w:rPr>
       <w:rFonts w:ascii="Times New Roman" w:eastAsia="Times New Roman" w:hAnsi="Times New Roman" w:cs="Times New Roman"/>
@@ -2257,10 +2310,10 @@
       <w:szCs w:val="26"/>
     </w:rPr>
   </w:style>
-  <w:style w:type="character" w:customStyle="1" w:styleId="Cabealho6Carter">
-    <w:name w:val="Cabeçalho 6 Caráter"/>
-    <w:basedOn w:val="Tipodeletrapredefinidodopargrafo"/>
-    <w:link w:val="Cabealho6"/>
+  <w:style w:type="character" w:customStyle="1" w:styleId="Ttulo6Char">
+    <w:name w:val="Título 6 Char"/>
+    <w:basedOn w:val="Fontepargpadro"/>
+    <w:link w:val="Ttulo6"/>
     <w:rsid w:val="002F3ED8"/>
     <w:rPr>
       <w:rFonts w:ascii="Times New Roman" w:eastAsia="Times New Roman" w:hAnsi="Times New Roman" w:cs="Times New Roman"/>
@@ -2268,10 +2321,10 @@
       <w:bCs/>
     </w:rPr>
   </w:style>
-  <w:style w:type="character" w:customStyle="1" w:styleId="Cabealho7Carter">
-    <w:name w:val="Cabeçalho 7 Caráter"/>
-    <w:basedOn w:val="Tipodeletrapredefinidodopargrafo"/>
-    <w:link w:val="Cabealho7"/>
+  <w:style w:type="character" w:customStyle="1" w:styleId="Ttulo7Char">
+    <w:name w:val="Título 7 Char"/>
+    <w:basedOn w:val="Fontepargpadro"/>
+    <w:link w:val="Ttulo7"/>
     <w:rsid w:val="002F3ED8"/>
     <w:rPr>
       <w:rFonts w:ascii="Times New Roman" w:eastAsia="Times New Roman" w:hAnsi="Times New Roman" w:cs="Times New Roman"/>
@@ -2279,10 +2332,10 @@
       <w:szCs w:val="24"/>
     </w:rPr>
   </w:style>
-  <w:style w:type="character" w:customStyle="1" w:styleId="Cabealho8Carter">
-    <w:name w:val="Cabeçalho 8 Caráter"/>
-    <w:basedOn w:val="Tipodeletrapredefinidodopargrafo"/>
-    <w:link w:val="Cabealho8"/>
+  <w:style w:type="character" w:customStyle="1" w:styleId="Ttulo8Char">
+    <w:name w:val="Título 8 Char"/>
+    <w:basedOn w:val="Fontepargpadro"/>
+    <w:link w:val="Ttulo8"/>
     <w:rsid w:val="002F3ED8"/>
     <w:rPr>
       <w:rFonts w:ascii="Times New Roman" w:eastAsia="Times New Roman" w:hAnsi="Times New Roman" w:cs="Times New Roman"/>
@@ -2292,10 +2345,10 @@
       <w:szCs w:val="24"/>
     </w:rPr>
   </w:style>
-  <w:style w:type="character" w:customStyle="1" w:styleId="Cabealho9Carter">
-    <w:name w:val="Cabeçalho 9 Caráter"/>
-    <w:basedOn w:val="Tipodeletrapredefinidodopargrafo"/>
-    <w:link w:val="Cabealho9"/>
+  <w:style w:type="character" w:customStyle="1" w:styleId="Ttulo9Char">
+    <w:name w:val="Título 9 Char"/>
+    <w:basedOn w:val="Fontepargpadro"/>
+    <w:link w:val="Ttulo9"/>
     <w:rsid w:val="002F3ED8"/>
     <w:rPr>
       <w:rFonts w:ascii="Arial" w:eastAsia="Times New Roman" w:hAnsi="Arial" w:cs="Arial"/>
@@ -2304,7 +2357,7 @@
   <w:style w:type="paragraph" w:styleId="Cabealho">
     <w:name w:val="header"/>
     <w:basedOn w:val="Normal"/>
-    <w:link w:val="CabealhoCarter"/>
+    <w:link w:val="CabealhoChar"/>
     <w:semiHidden/>
     <w:rsid w:val="002F3ED8"/>
     <w:pPr>
@@ -2314,9 +2367,9 @@
       </w:tabs>
     </w:pPr>
   </w:style>
-  <w:style w:type="character" w:customStyle="1" w:styleId="CabealhoCarter">
-    <w:name w:val="Cabeçalho Caráter"/>
-    <w:basedOn w:val="Tipodeletrapredefinidodopargrafo"/>
+  <w:style w:type="character" w:customStyle="1" w:styleId="CabealhoChar">
+    <w:name w:val="Cabeçalho Char"/>
+    <w:basedOn w:val="Fontepargpadro"/>
     <w:link w:val="Cabealho"/>
     <w:semiHidden/>
     <w:rsid w:val="002F3ED8"/>
@@ -2329,7 +2382,7 @@
   <w:style w:type="paragraph" w:styleId="Rodap">
     <w:name w:val="footer"/>
     <w:basedOn w:val="Normal"/>
-    <w:link w:val="RodapCarter"/>
+    <w:link w:val="RodapChar"/>
     <w:semiHidden/>
     <w:rsid w:val="002F3ED8"/>
     <w:pPr>
@@ -2339,9 +2392,9 @@
       </w:tabs>
     </w:pPr>
   </w:style>
-  <w:style w:type="character" w:customStyle="1" w:styleId="RodapCarter">
-    <w:name w:val="Rodapé Caráter"/>
-    <w:basedOn w:val="Tipodeletrapredefinidodopargrafo"/>
+  <w:style w:type="character" w:customStyle="1" w:styleId="RodapChar">
+    <w:name w:val="Rodapé Char"/>
+    <w:basedOn w:val="Fontepargpadro"/>
     <w:link w:val="Rodap"/>
     <w:semiHidden/>
     <w:rsid w:val="002F3ED8"/>
@@ -2353,14 +2406,14 @@
   </w:style>
   <w:style w:type="character" w:styleId="Nmerodepgina">
     <w:name w:val="page number"/>
-    <w:basedOn w:val="Tipodeletrapredefinidodopargrafo"/>
+    <w:basedOn w:val="Fontepargpadro"/>
     <w:semiHidden/>
     <w:rsid w:val="002F3ED8"/>
   </w:style>
   <w:style w:type="paragraph" w:styleId="Corpodetexto">
     <w:name w:val="Body Text"/>
     <w:basedOn w:val="Normal"/>
-    <w:link w:val="CorpodetextoCarter"/>
+    <w:link w:val="CorpodetextoChar"/>
     <w:semiHidden/>
     <w:rsid w:val="002F3ED8"/>
     <w:pPr>
@@ -2374,9 +2427,9 @@
       <w:szCs w:val="20"/>
     </w:rPr>
   </w:style>
-  <w:style w:type="character" w:customStyle="1" w:styleId="CorpodetextoCarter">
-    <w:name w:val="Corpo de texto Caráter"/>
-    <w:basedOn w:val="Tipodeletrapredefinidodopargrafo"/>
+  <w:style w:type="character" w:customStyle="1" w:styleId="CorpodetextoChar">
+    <w:name w:val="Corpo de texto Char"/>
+    <w:basedOn w:val="Fontepargpadro"/>
     <w:link w:val="Corpodetexto"/>
     <w:semiHidden/>
     <w:rsid w:val="002F3ED8"/>
@@ -2389,7 +2442,7 @@
   <w:style w:type="paragraph" w:styleId="Ttulo">
     <w:name w:val="Title"/>
     <w:basedOn w:val="Normal"/>
-    <w:link w:val="TtuloCarter"/>
+    <w:link w:val="TtuloChar"/>
     <w:qFormat/>
     <w:rsid w:val="002F3ED8"/>
     <w:pPr>
@@ -2406,9 +2459,9 @@
       <w:szCs w:val="32"/>
     </w:rPr>
   </w:style>
-  <w:style w:type="character" w:customStyle="1" w:styleId="TtuloCarter">
-    <w:name w:val="Título Caráter"/>
-    <w:basedOn w:val="Tipodeletrapredefinidodopargrafo"/>
+  <w:style w:type="character" w:customStyle="1" w:styleId="TtuloChar">
+    <w:name w:val="Título Char"/>
+    <w:basedOn w:val="Fontepargpadro"/>
     <w:link w:val="Ttulo"/>
     <w:rsid w:val="002F3ED8"/>
     <w:rPr>

</xml_diff>